<commit_message>
Update README FILE FOR repository.docx
</commit_message>
<xml_diff>
--- a/README FILE FOR repository.docx
+++ b/README FILE FOR repository.docx
@@ -44,10 +44,13 @@
         <w:t>Last update</w:t>
       </w:r>
       <w:r>
-        <w:rPr>
-          <w:highlight w:val="yellow"/>
-        </w:rPr>
-        <w:t>: 15 May 2024</w:t>
+        <w:t xml:space="preserve">: </w:t>
+      </w:r>
+      <w:r>
+        <w:t>24</w:t>
+      </w:r>
+      <w:r>
+        <w:t xml:space="preserve"> May 2024</w:t>
       </w:r>
       <w:r>
         <w:t xml:space="preserve"> </w:t>
@@ -60,15 +63,42 @@
           <w:ilvl w:val="0"/>
           <w:numId w:val="0"/>
         </w:numPr>
+      </w:pPr>
+      <w:r>
+        <w:t>Repository</w:t>
+      </w:r>
+      <w:r>
+        <w:t xml:space="preserve"> ID: </w:t>
+      </w:r>
+      <w:hyperlink r:id="rId7" w:history="1">
+        <w:r>
+          <w:rPr>
+            <w:rStyle w:val="Hyperlink"/>
+            <w:rFonts w:ascii="Open Sans" w:hAnsi="Open Sans" w:cs="Open Sans"/>
+            <w:color w:val="102481"/>
+            <w:sz w:val="21"/>
+            <w:szCs w:val="21"/>
+          </w:rPr>
+          <w:t>openicpsr-203761</w:t>
+        </w:r>
+      </w:hyperlink>
+    </w:p>
+    <w:p>
+      <w:pPr>
+        <w:pStyle w:val="Heading2"/>
+        <w:numPr>
+          <w:ilvl w:val="0"/>
+          <w:numId w:val="0"/>
+        </w:numPr>
+      </w:pPr>
+      <w:r>
+        <w:t xml:space="preserve">Manuscript ID: </w:t>
+      </w:r>
+      <w:r>
         <w:rPr>
           <w:highlight w:val="yellow"/>
         </w:rPr>
-      </w:pPr>
-      <w:r>
-        <w:rPr>
-          <w:highlight w:val="yellow"/>
-        </w:rPr>
-        <w:t xml:space="preserve">Project ID: </w:t>
+        <w:t>XXX</w:t>
       </w:r>
     </w:p>
     <w:p>
@@ -344,6 +374,7 @@
         </w:numPr>
       </w:pPr>
       <w:r>
+        <w:lastRenderedPageBreak/>
         <w:t>Data availability</w:t>
       </w:r>
     </w:p>
@@ -380,7 +411,6 @@
           <w:iCs/>
           <w:lang w:val="en-US"/>
         </w:rPr>
-        <w:lastRenderedPageBreak/>
         <w:t>Data.Rda</w:t>
       </w:r>
       <w:proofErr w:type="spellEnd"/>
@@ -766,7 +796,11 @@
         <w:t>Developing Value Chain Innovation Platforms to Improve Food Security in East and Southern Africa (VIP4FS)</w:t>
       </w:r>
       <w:r>
-        <w:t xml:space="preserve">), approved by the University of Adelaide Human Research Ethics Committee (Approval number: </w:t>
+        <w:t xml:space="preserve">), approved by the University of </w:t>
+      </w:r>
+      <w:r>
+        <w:lastRenderedPageBreak/>
+        <w:t xml:space="preserve">Adelaide Human Research Ethics Committee (Approval number: </w:t>
       </w:r>
       <w:r>
         <w:t>H-2016-251</w:t>
@@ -790,7 +824,6 @@
         </w:numPr>
       </w:pPr>
       <w:r>
-        <w:lastRenderedPageBreak/>
         <w:t>Computing requirements</w:t>
       </w:r>
     </w:p>
@@ -816,7 +849,7 @@
           <w:numId w:val="9"/>
         </w:numPr>
       </w:pPr>
-      <w:hyperlink r:id="rId7" w:history="1">
+      <w:hyperlink r:id="rId8" w:history="1">
         <w:r>
           <w:rPr>
             <w:rStyle w:val="Hyperlink"/>
@@ -836,7 +869,7 @@
           <w:numId w:val="9"/>
         </w:numPr>
       </w:pPr>
-      <w:hyperlink r:id="rId8" w:history="1">
+      <w:hyperlink r:id="rId9" w:history="1">
         <w:r>
           <w:rPr>
             <w:rStyle w:val="Hyperlink"/>
@@ -856,7 +889,7 @@
           <w:numId w:val="9"/>
         </w:numPr>
       </w:pPr>
-      <w:hyperlink r:id="rId9" w:history="1">
+      <w:hyperlink r:id="rId10" w:history="1">
         <w:r>
           <w:rPr>
             <w:rStyle w:val="Hyperlink"/>
@@ -907,7 +940,7 @@
         </w:rPr>
         <w:t xml:space="preserve">here - </w:t>
       </w:r>
-      <w:hyperlink r:id="rId10" w:history="1">
+      <w:hyperlink r:id="rId11" w:history="1">
         <w:r>
           <w:rPr>
             <w:rStyle w:val="Hyperlink"/>
@@ -990,7 +1023,7 @@
         </w:rPr>
         <w:t xml:space="preserve">- </w:t>
       </w:r>
-      <w:hyperlink r:id="rId11" w:history="1">
+      <w:hyperlink r:id="rId12" w:history="1">
         <w:r>
           <w:rPr>
             <w:rStyle w:val="Hyperlink"/>
@@ -1034,7 +1067,7 @@
         </w:rPr>
         <w:t xml:space="preserve"> - </w:t>
       </w:r>
-      <w:hyperlink r:id="rId12" w:history="1">
+      <w:hyperlink r:id="rId13" w:history="1">
         <w:r>
           <w:rPr>
             <w:rStyle w:val="Hyperlink"/>
@@ -5654,10 +5687,7 @@
         </w:numPr>
       </w:pPr>
       <w:r>
-        <w:t>Bg_d</w:t>
-      </w:r>
-      <w:r>
-        <w:t>ata.Rda</w:t>
+        <w:t>Bg_data.Rda</w:t>
       </w:r>
     </w:p>
     <w:tbl>
@@ -5984,15 +6014,7 @@
                 <w:color w:val="000000"/>
                 <w:sz w:val="22"/>
               </w:rPr>
-              <w:t>Parish</w:t>
-            </w:r>
-            <w:r>
-              <w:rPr>
-                <w:rFonts w:eastAsia="Times New Roman" w:cs="Times New Roman"/>
-                <w:color w:val="000000"/>
-                <w:sz w:val="22"/>
-              </w:rPr>
-              <w:t xml:space="preserve"> of respondent. De-identified </w:t>
+              <w:t xml:space="preserve">Parish of respondent. De-identified </w:t>
             </w:r>
           </w:p>
         </w:tc>
@@ -6047,15 +6069,7 @@
                 <w:color w:val="000000"/>
                 <w:sz w:val="22"/>
               </w:rPr>
-              <w:t>Subcounty</w:t>
-            </w:r>
-            <w:r>
-              <w:rPr>
-                <w:rFonts w:eastAsia="Times New Roman" w:cs="Times New Roman"/>
-                <w:color w:val="000000"/>
-                <w:sz w:val="22"/>
-              </w:rPr>
-              <w:t xml:space="preserve"> of respondent. De-identified </w:t>
+              <w:t xml:space="preserve">Subcounty of respondent. De-identified </w:t>
             </w:r>
           </w:p>
         </w:tc>
@@ -6195,15 +6209,7 @@
                 <w:color w:val="000000"/>
                 <w:sz w:val="22"/>
               </w:rPr>
-              <w:t>VAL_ASSETS_</w:t>
-            </w:r>
-            <w:r>
-              <w:rPr>
-                <w:rFonts w:eastAsia="Times New Roman" w:cs="Times New Roman"/>
-                <w:color w:val="000000"/>
-                <w:sz w:val="22"/>
-              </w:rPr>
-              <w:t>BODA</w:t>
+              <w:t>VAL_ASSETS_BODA</w:t>
             </w:r>
           </w:p>
         </w:tc>
@@ -6228,23 +6234,7 @@
                 <w:color w:val="000000"/>
                 <w:sz w:val="22"/>
               </w:rPr>
-              <w:t xml:space="preserve">Value of </w:t>
-            </w:r>
-            <w:r>
-              <w:rPr>
-                <w:rFonts w:eastAsia="Times New Roman" w:cs="Times New Roman"/>
-                <w:color w:val="000000"/>
-                <w:sz w:val="22"/>
-              </w:rPr>
-              <w:t>Bodas (motorbikes)</w:t>
-            </w:r>
-            <w:r>
-              <w:rPr>
-                <w:rFonts w:eastAsia="Times New Roman" w:cs="Times New Roman"/>
-                <w:color w:val="000000"/>
-                <w:sz w:val="22"/>
-              </w:rPr>
-              <w:t xml:space="preserve"> available to the individual (in UGX)</w:t>
+              <w:t>Value of Bodas (motorbikes) available to the individual (in UGX)</w:t>
             </w:r>
           </w:p>
         </w:tc>
@@ -6274,15 +6264,7 @@
                 <w:color w:val="000000"/>
                 <w:sz w:val="22"/>
               </w:rPr>
-              <w:t>VAL_ASSETS_</w:t>
-            </w:r>
-            <w:r>
-              <w:rPr>
-                <w:rFonts w:eastAsia="Times New Roman" w:cs="Times New Roman"/>
-                <w:color w:val="000000"/>
-                <w:sz w:val="22"/>
-              </w:rPr>
-              <w:t>BICYCLE</w:t>
+              <w:t>VAL_ASSETS_BICYCLE</w:t>
             </w:r>
           </w:p>
         </w:tc>
@@ -6307,23 +6289,7 @@
                 <w:color w:val="000000"/>
                 <w:sz w:val="22"/>
               </w:rPr>
-              <w:t xml:space="preserve">Value of </w:t>
-            </w:r>
-            <w:r>
-              <w:rPr>
-                <w:rFonts w:eastAsia="Times New Roman" w:cs="Times New Roman"/>
-                <w:color w:val="000000"/>
-                <w:sz w:val="22"/>
-              </w:rPr>
-              <w:t>bicycles</w:t>
-            </w:r>
-            <w:r>
-              <w:rPr>
-                <w:rFonts w:eastAsia="Times New Roman" w:cs="Times New Roman"/>
-                <w:color w:val="000000"/>
-                <w:sz w:val="22"/>
-              </w:rPr>
-              <w:t xml:space="preserve"> available to the individual (in UGX)</w:t>
+              <w:t>Value of bicycles available to the individual (in UGX)</w:t>
             </w:r>
           </w:p>
         </w:tc>
@@ -6353,15 +6319,7 @@
                 <w:color w:val="000000"/>
                 <w:sz w:val="22"/>
               </w:rPr>
-              <w:t>VAL_ASSETS_</w:t>
-            </w:r>
-            <w:r>
-              <w:rPr>
-                <w:rFonts w:eastAsia="Times New Roman" w:cs="Times New Roman"/>
-                <w:color w:val="000000"/>
-                <w:sz w:val="22"/>
-              </w:rPr>
-              <w:t>TV</w:t>
+              <w:t>VAL_ASSETS_TV</w:t>
             </w:r>
           </w:p>
         </w:tc>
@@ -6386,23 +6344,7 @@
                 <w:color w:val="000000"/>
                 <w:sz w:val="22"/>
               </w:rPr>
-              <w:t>Value of</w:t>
-            </w:r>
-            <w:r>
-              <w:rPr>
-                <w:rFonts w:eastAsia="Times New Roman" w:cs="Times New Roman"/>
-                <w:color w:val="000000"/>
-                <w:sz w:val="22"/>
-              </w:rPr>
-              <w:t xml:space="preserve"> TVs</w:t>
-            </w:r>
-            <w:r>
-              <w:rPr>
-                <w:rFonts w:eastAsia="Times New Roman" w:cs="Times New Roman"/>
-                <w:color w:val="000000"/>
-                <w:sz w:val="22"/>
-              </w:rPr>
-              <w:t xml:space="preserve"> available to the individual (in UGX)</w:t>
+              <w:t>Value of TVs available to the individual (in UGX)</w:t>
             </w:r>
           </w:p>
         </w:tc>
@@ -6432,15 +6374,7 @@
                 <w:color w:val="000000"/>
                 <w:sz w:val="22"/>
               </w:rPr>
-              <w:t>VAL_ASSETS_</w:t>
-            </w:r>
-            <w:r>
-              <w:rPr>
-                <w:rFonts w:eastAsia="Times New Roman" w:cs="Times New Roman"/>
-                <w:color w:val="000000"/>
-                <w:sz w:val="22"/>
-              </w:rPr>
-              <w:t>SMARTPHONE</w:t>
+              <w:t>VAL_ASSETS_SMARTPHONE</w:t>
             </w:r>
           </w:p>
         </w:tc>
@@ -6465,23 +6399,7 @@
                 <w:color w:val="000000"/>
                 <w:sz w:val="22"/>
               </w:rPr>
-              <w:t xml:space="preserve">Value of </w:t>
-            </w:r>
-            <w:r>
-              <w:rPr>
-                <w:rFonts w:eastAsia="Times New Roman" w:cs="Times New Roman"/>
-                <w:color w:val="000000"/>
-                <w:sz w:val="22"/>
-              </w:rPr>
-              <w:t>smartphones</w:t>
-            </w:r>
-            <w:r>
-              <w:rPr>
-                <w:rFonts w:eastAsia="Times New Roman" w:cs="Times New Roman"/>
-                <w:color w:val="000000"/>
-                <w:sz w:val="22"/>
-              </w:rPr>
-              <w:t xml:space="preserve"> available to the individual (in UGX)</w:t>
+              <w:t>Value of smartphones available to the individual (in UGX)</w:t>
             </w:r>
           </w:p>
         </w:tc>
@@ -7439,6 +7357,9 @@
     <w:abstractNumId w:val="0"/>
   </w:num>
   <w:num w:numId="13" w16cid:durableId="1216162852">
+    <w:abstractNumId w:val="0"/>
+  </w:num>
+  <w:num w:numId="14" w16cid:durableId="71658244">
     <w:abstractNumId w:val="0"/>
   </w:num>
 </w:numbering>

</xml_diff>